<commit_message>
join and subqueries exam resources
</commit_message>
<xml_diff>
--- a/XII class/DB - Module 3/10. Complex Join and Subqueries/Complex-Joins-and-Subqueries-Exercise.docx
+++ b/XII class/DB - Module 3/10. Complex Join and Subqueries/Complex-Joins-and-Subqueries-Exercise.docx
@@ -1,6 +1,6 @@
 
 <file path=word/document.xml><?xml version="1.0" encoding="utf-8"?>
-<w:document xmlns:wpc="http://schemas.microsoft.com/office/word/2010/wordprocessingCanvas" xmlns:cx="http://schemas.microsoft.com/office/drawing/2014/chartex" xmlns:cx1="http://schemas.microsoft.com/office/drawing/2015/9/8/chartex" xmlns:cx2="http://schemas.microsoft.com/office/drawing/2015/10/21/chartex" xmlns:cx3="http://schemas.microsoft.com/office/drawing/2016/5/9/chartex" xmlns:cx4="http://schemas.microsoft.com/office/drawing/2016/5/10/chartex" xmlns:cx5="http://schemas.microsoft.com/office/drawing/2016/5/11/chartex" xmlns:cx6="http://schemas.microsoft.com/office/drawing/2016/5/12/chartex" xmlns:cx7="http://schemas.microsoft.com/office/drawing/2016/5/13/chartex" xmlns:cx8="http://schemas.microsoft.com/office/drawing/2016/5/14/chartex" xmlns:mc="http://schemas.openxmlformats.org/markup-compatibility/2006" xmlns:aink="http://schemas.microsoft.com/office/drawing/2016/ink" xmlns:am3d="http://schemas.microsoft.com/office/drawing/2017/model3d" xmlns:o="urn:schemas-microsoft-com:office:office" xmlns:oel="http://schemas.microsoft.com/office/2019/extlst" xmlns:r="http://schemas.openxmlformats.org/officeDocument/2006/relationships" xmlns:m="http://schemas.openxmlformats.org/officeDocument/2006/math" xmlns:v="urn:schemas-microsoft-com:vml" xmlns:wp14="http://schemas.microsoft.com/office/word/2010/wordprocessingDrawing" xmlns:wp="http://schemas.openxmlformats.org/drawingml/2006/wordprocessingDrawing" xmlns:w10="urn:schemas-microsoft-com:office:word" xmlns:w="http://schemas.openxmlformats.org/wordprocessingml/2006/main" xmlns:w14="http://schemas.microsoft.com/office/word/2010/wordml" xmlns:w15="http://schemas.microsoft.com/office/word/2012/wordml" xmlns:w16cex="http://schemas.microsoft.com/office/word/2018/wordml/cex" xmlns:w16cid="http://schemas.microsoft.com/office/word/2016/wordml/cid" xmlns:w16="http://schemas.microsoft.com/office/word/2018/wordml" xmlns:w16du="http://schemas.microsoft.com/office/word/2023/wordml/word16du" xmlns:w16sdtdh="http://schemas.microsoft.com/office/word/2020/wordml/sdtdatahash" xmlns:w16se="http://schemas.microsoft.com/office/word/2015/wordml/symex" xmlns:wpg="http://schemas.microsoft.com/office/word/2010/wordprocessingGroup" xmlns:wpi="http://schemas.microsoft.com/office/word/2010/wordprocessingInk" xmlns:wne="http://schemas.microsoft.com/office/word/2006/wordml" xmlns:wps="http://schemas.microsoft.com/office/word/2010/wordprocessingShape" mc:Ignorable="w14 w15 w16se w16cid w16 w16cex w16sdtdh w16du wp14">
+<w:document xmlns:wpc="http://schemas.microsoft.com/office/word/2010/wordprocessingCanvas" xmlns:cx="http://schemas.microsoft.com/office/drawing/2014/chartex" xmlns:cx1="http://schemas.microsoft.com/office/drawing/2015/9/8/chartex" xmlns:cx2="http://schemas.microsoft.com/office/drawing/2015/10/21/chartex" xmlns:cx3="http://schemas.microsoft.com/office/drawing/2016/5/9/chartex" xmlns:cx4="http://schemas.microsoft.com/office/drawing/2016/5/10/chartex" xmlns:cx5="http://schemas.microsoft.com/office/drawing/2016/5/11/chartex" xmlns:cx6="http://schemas.microsoft.com/office/drawing/2016/5/12/chartex" xmlns:cx7="http://schemas.microsoft.com/office/drawing/2016/5/13/chartex" xmlns:cx8="http://schemas.microsoft.com/office/drawing/2016/5/14/chartex" xmlns:mc="http://schemas.openxmlformats.org/markup-compatibility/2006" xmlns:aink="http://schemas.microsoft.com/office/drawing/2016/ink" xmlns:am3d="http://schemas.microsoft.com/office/drawing/2017/model3d" xmlns:o="urn:schemas-microsoft-com:office:office" xmlns:oel="http://schemas.microsoft.com/office/2019/extlst" xmlns:r="http://schemas.openxmlformats.org/officeDocument/2006/relationships" xmlns:m="http://schemas.openxmlformats.org/officeDocument/2006/math" xmlns:v="urn:schemas-microsoft-com:vml" xmlns:wp14="http://schemas.microsoft.com/office/word/2010/wordprocessingDrawing" xmlns:wp="http://schemas.openxmlformats.org/drawingml/2006/wordprocessingDrawing" xmlns:w10="urn:schemas-microsoft-com:office:word" xmlns:w="http://schemas.openxmlformats.org/wordprocessingml/2006/main" xmlns:w14="http://schemas.microsoft.com/office/word/2010/wordml" xmlns:w15="http://schemas.microsoft.com/office/word/2012/wordml" xmlns:w16cex="http://schemas.microsoft.com/office/word/2018/wordml/cex" xmlns:w16cid="http://schemas.microsoft.com/office/word/2016/wordml/cid" xmlns:w16="http://schemas.microsoft.com/office/word/2018/wordml" xmlns:w16du="http://schemas.microsoft.com/office/word/2023/wordml/word16du" xmlns:w16sdtdh="http://schemas.microsoft.com/office/word/2020/wordml/sdtdatahash" xmlns:w16sdtfl="http://schemas.microsoft.com/office/word/2024/wordml/sdtformatlock" xmlns:w16se="http://schemas.microsoft.com/office/word/2015/wordml/symex" xmlns:wpg="http://schemas.microsoft.com/office/word/2010/wordprocessingGroup" xmlns:wpi="http://schemas.microsoft.com/office/word/2010/wordprocessingInk" xmlns:wne="http://schemas.microsoft.com/office/word/2006/wordml" xmlns:wps="http://schemas.microsoft.com/office/word/2010/wordprocessingShape" mc:Ignorable="w14 w15 w16se w16cid w16 w16cex w16sdtdh w16sdtfl w16du wp14">
   <w:body>
     <w:p>
       <w:pPr>
@@ -80,29 +80,15 @@
         </w:rPr>
         <w:t xml:space="preserve">: </w:t>
       </w:r>
-      <w:r>
-        <w:fldChar w:fldCharType="begin"/>
-      </w:r>
-      <w:r>
-        <w:instrText>HYPERLINK "https://judge.softuni.org/Contests/Practice/Index/4609" \l "0"</w:instrText>
-      </w:r>
-      <w:r>
-        <w:fldChar w:fldCharType="separate"/>
-      </w:r>
-      <w:r>
-        <w:rPr>
-          <w:rStyle w:val="Hyperlink"/>
-          <w:lang w:val="ru-RU"/>
-        </w:rPr>
-        <w:t>https://judge.softuni.org/Contests/Practice/Index/4609#0</w:t>
-      </w:r>
-      <w:r>
-        <w:rPr>
-          <w:rStyle w:val="Hyperlink"/>
-          <w:lang w:val="ru-RU"/>
-        </w:rPr>
-        <w:fldChar w:fldCharType="end"/>
-      </w:r>
+      <w:hyperlink r:id="rId8" w:anchor="0" w:history="1">
+        <w:r>
+          <w:rPr>
+            <w:rStyle w:val="Hyperlink"/>
+            <w:lang w:val="ru-RU"/>
+          </w:rPr>
+          <w:t>https://judge.softuni.org/Contests/Practice/Index/4609#0</w:t>
+        </w:r>
+      </w:hyperlink>
     </w:p>
     <w:p>
       <w:pPr>
@@ -113,7 +99,7 @@
           <w:noProof/>
         </w:rPr>
         <w:drawing>
-          <wp:inline distT="0" distB="0" distL="0" distR="0" wp14:anchorId="53816632" wp14:editId="1684FA83">
+          <wp:inline distT="0" distB="0" distL="0" distR="0" wp14:anchorId="53816632" wp14:editId="49B35D39">
             <wp:extent cx="1284605" cy="574675"/>
             <wp:effectExtent l="0" t="0" r="0" b="0"/>
             <wp:docPr id="38579746" name="Picture 1"/>
@@ -130,7 +116,7 @@
                     </pic:cNvPicPr>
                   </pic:nvPicPr>
                   <pic:blipFill>
-                    <a:blip r:embed="rId8" cstate="print">
+                    <a:blip r:embed="rId9" cstate="print">
                       <a:extLst>
                         <a:ext uri="{28A0092B-C50C-407E-A947-70E740481C1C}">
                           <a14:useLocalDpi xmlns:a14="http://schemas.microsoft.com/office/drawing/2010/main" val="0"/>
@@ -255,7 +241,6 @@
         </w:rPr>
         <w:t>.</w:t>
       </w:r>
-      <w:proofErr w:type="spellStart"/>
       <w:r>
         <w:rPr>
           <w:b/>
@@ -263,7 +248,6 @@
         </w:rPr>
         <w:t>sql</w:t>
       </w:r>
-      <w:proofErr w:type="spellEnd"/>
       <w:r>
         <w:rPr>
           <w:lang w:val="bg-BG"/>
@@ -1833,11 +1817,9 @@
         </w:rPr>
         <w:t xml:space="preserve"> – Заявки към базата данни </w:t>
       </w:r>
-      <w:proofErr w:type="spellStart"/>
       <w:r>
         <w:t>OrderTracker</w:t>
       </w:r>
-      <w:proofErr w:type="spellEnd"/>
     </w:p>
     <w:p>
       <w:pPr>
@@ -1896,7 +1878,6 @@
         </w:rPr>
         <w:t xml:space="preserve"> "</w:t>
       </w:r>
-      <w:proofErr w:type="spellStart"/>
       <w:r>
         <w:rPr>
           <w:b/>
@@ -1904,7 +1885,6 @@
         </w:rPr>
         <w:t>OrderTracker</w:t>
       </w:r>
-      <w:proofErr w:type="spellEnd"/>
       <w:r>
         <w:rPr>
           <w:b/>
@@ -1913,7 +1893,6 @@
         </w:rPr>
         <w:t>.</w:t>
       </w:r>
-      <w:proofErr w:type="spellStart"/>
       <w:r>
         <w:rPr>
           <w:b/>
@@ -1921,7 +1900,6 @@
         </w:rPr>
         <w:t>sql</w:t>
       </w:r>
-      <w:proofErr w:type="spellEnd"/>
       <w:r>
         <w:rPr>
           <w:lang w:val="bg-BG"/>
@@ -1993,7 +1971,6 @@
         </w:rPr>
         <w:t xml:space="preserve"> база данни </w:t>
       </w:r>
-      <w:proofErr w:type="spellStart"/>
       <w:r>
         <w:rPr>
           <w:rFonts w:ascii="Consolas" w:hAnsi="Consolas"/>
@@ -2002,7 +1979,6 @@
         </w:rPr>
         <w:t>OrderTracker</w:t>
       </w:r>
-      <w:proofErr w:type="spellEnd"/>
       <w:r>
         <w:rPr>
           <w:lang w:val="bg-BG"/>
@@ -4865,8 +4841,8 @@
       </w:pPr>
     </w:p>
     <w:sectPr>
-      <w:headerReference w:type="default" r:id="rId9"/>
-      <w:footerReference w:type="default" r:id="rId10"/>
+      <w:headerReference w:type="default" r:id="rId10"/>
+      <w:footerReference w:type="default" r:id="rId11"/>
       <w:pgSz w:w="11909" w:h="16834" w:code="9"/>
       <w:pgMar w:top="567" w:right="737" w:bottom="680" w:left="737" w:header="567" w:footer="510" w:gutter="0"/>
       <w:cols w:space="720"/>
@@ -4877,7 +4853,7 @@
 </file>
 
 <file path=word/endnotes.xml><?xml version="1.0" encoding="utf-8"?>
-<w:endnotes xmlns:wpc="http://schemas.microsoft.com/office/word/2010/wordprocessingCanvas" xmlns:cx="http://schemas.microsoft.com/office/drawing/2014/chartex" xmlns:cx1="http://schemas.microsoft.com/office/drawing/2015/9/8/chartex" xmlns:cx2="http://schemas.microsoft.com/office/drawing/2015/10/21/chartex" xmlns:cx3="http://schemas.microsoft.com/office/drawing/2016/5/9/chartex" xmlns:cx4="http://schemas.microsoft.com/office/drawing/2016/5/10/chartex" xmlns:cx5="http://schemas.microsoft.com/office/drawing/2016/5/11/chartex" xmlns:cx6="http://schemas.microsoft.com/office/drawing/2016/5/12/chartex" xmlns:cx7="http://schemas.microsoft.com/office/drawing/2016/5/13/chartex" xmlns:cx8="http://schemas.microsoft.com/office/drawing/2016/5/14/chartex" xmlns:mc="http://schemas.openxmlformats.org/markup-compatibility/2006" xmlns:aink="http://schemas.microsoft.com/office/drawing/2016/ink" xmlns:am3d="http://schemas.microsoft.com/office/drawing/2017/model3d" xmlns:o="urn:schemas-microsoft-com:office:office" xmlns:oel="http://schemas.microsoft.com/office/2019/extlst" xmlns:r="http://schemas.openxmlformats.org/officeDocument/2006/relationships" xmlns:m="http://schemas.openxmlformats.org/officeDocument/2006/math" xmlns:v="urn:schemas-microsoft-com:vml" xmlns:wp14="http://schemas.microsoft.com/office/word/2010/wordprocessingDrawing" xmlns:wp="http://schemas.openxmlformats.org/drawingml/2006/wordprocessingDrawing" xmlns:w10="urn:schemas-microsoft-com:office:word" xmlns:w="http://schemas.openxmlformats.org/wordprocessingml/2006/main" xmlns:w14="http://schemas.microsoft.com/office/word/2010/wordml" xmlns:w15="http://schemas.microsoft.com/office/word/2012/wordml" xmlns:w16cex="http://schemas.microsoft.com/office/word/2018/wordml/cex" xmlns:w16cid="http://schemas.microsoft.com/office/word/2016/wordml/cid" xmlns:w16="http://schemas.microsoft.com/office/word/2018/wordml" xmlns:w16du="http://schemas.microsoft.com/office/word/2023/wordml/word16du" xmlns:w16sdtdh="http://schemas.microsoft.com/office/word/2020/wordml/sdtdatahash" xmlns:w16se="http://schemas.microsoft.com/office/word/2015/wordml/symex" xmlns:wpg="http://schemas.microsoft.com/office/word/2010/wordprocessingGroup" xmlns:wpi="http://schemas.microsoft.com/office/word/2010/wordprocessingInk" xmlns:wne="http://schemas.microsoft.com/office/word/2006/wordml" xmlns:wps="http://schemas.microsoft.com/office/word/2010/wordprocessingShape" mc:Ignorable="w14 w15 w16se w16cid w16 w16cex w16sdtdh w16du wp14">
+<w:endnotes xmlns:wpc="http://schemas.microsoft.com/office/word/2010/wordprocessingCanvas" xmlns:cx="http://schemas.microsoft.com/office/drawing/2014/chartex" xmlns:cx1="http://schemas.microsoft.com/office/drawing/2015/9/8/chartex" xmlns:cx2="http://schemas.microsoft.com/office/drawing/2015/10/21/chartex" xmlns:cx3="http://schemas.microsoft.com/office/drawing/2016/5/9/chartex" xmlns:cx4="http://schemas.microsoft.com/office/drawing/2016/5/10/chartex" xmlns:cx5="http://schemas.microsoft.com/office/drawing/2016/5/11/chartex" xmlns:cx6="http://schemas.microsoft.com/office/drawing/2016/5/12/chartex" xmlns:cx7="http://schemas.microsoft.com/office/drawing/2016/5/13/chartex" xmlns:cx8="http://schemas.microsoft.com/office/drawing/2016/5/14/chartex" xmlns:mc="http://schemas.openxmlformats.org/markup-compatibility/2006" xmlns:aink="http://schemas.microsoft.com/office/drawing/2016/ink" xmlns:am3d="http://schemas.microsoft.com/office/drawing/2017/model3d" xmlns:o="urn:schemas-microsoft-com:office:office" xmlns:oel="http://schemas.microsoft.com/office/2019/extlst" xmlns:r="http://schemas.openxmlformats.org/officeDocument/2006/relationships" xmlns:m="http://schemas.openxmlformats.org/officeDocument/2006/math" xmlns:v="urn:schemas-microsoft-com:vml" xmlns:wp14="http://schemas.microsoft.com/office/word/2010/wordprocessingDrawing" xmlns:wp="http://schemas.openxmlformats.org/drawingml/2006/wordprocessingDrawing" xmlns:w10="urn:schemas-microsoft-com:office:word" xmlns:w="http://schemas.openxmlformats.org/wordprocessingml/2006/main" xmlns:w14="http://schemas.microsoft.com/office/word/2010/wordml" xmlns:w15="http://schemas.microsoft.com/office/word/2012/wordml" xmlns:w16cex="http://schemas.microsoft.com/office/word/2018/wordml/cex" xmlns:w16cid="http://schemas.microsoft.com/office/word/2016/wordml/cid" xmlns:w16="http://schemas.microsoft.com/office/word/2018/wordml" xmlns:w16du="http://schemas.microsoft.com/office/word/2023/wordml/word16du" xmlns:w16sdtdh="http://schemas.microsoft.com/office/word/2020/wordml/sdtdatahash" xmlns:w16sdtfl="http://schemas.microsoft.com/office/word/2024/wordml/sdtformatlock" xmlns:w16se="http://schemas.microsoft.com/office/word/2015/wordml/symex" xmlns:wpg="http://schemas.microsoft.com/office/word/2010/wordprocessingGroup" xmlns:wpi="http://schemas.microsoft.com/office/word/2010/wordprocessingInk" xmlns:wne="http://schemas.microsoft.com/office/word/2006/wordml" xmlns:wps="http://schemas.microsoft.com/office/word/2010/wordprocessingShape" mc:Ignorable="w14 w15 w16se w16cid w16 w16cex w16sdtdh w16sdtfl w16du wp14">
   <w:endnote w:type="separator" w:id="-1">
     <w:p>
       <w:pPr>
@@ -4902,7 +4878,7 @@
 </file>
 
 <file path=word/footer1.xml><?xml version="1.0" encoding="utf-8"?>
-<w:ftr xmlns:wpc="http://schemas.microsoft.com/office/word/2010/wordprocessingCanvas" xmlns:cx="http://schemas.microsoft.com/office/drawing/2014/chartex" xmlns:cx1="http://schemas.microsoft.com/office/drawing/2015/9/8/chartex" xmlns:cx2="http://schemas.microsoft.com/office/drawing/2015/10/21/chartex" xmlns:cx3="http://schemas.microsoft.com/office/drawing/2016/5/9/chartex" xmlns:cx4="http://schemas.microsoft.com/office/drawing/2016/5/10/chartex" xmlns:cx5="http://schemas.microsoft.com/office/drawing/2016/5/11/chartex" xmlns:cx6="http://schemas.microsoft.com/office/drawing/2016/5/12/chartex" xmlns:cx7="http://schemas.microsoft.com/office/drawing/2016/5/13/chartex" xmlns:cx8="http://schemas.microsoft.com/office/drawing/2016/5/14/chartex" xmlns:mc="http://schemas.openxmlformats.org/markup-compatibility/2006" xmlns:aink="http://schemas.microsoft.com/office/drawing/2016/ink" xmlns:am3d="http://schemas.microsoft.com/office/drawing/2017/model3d" xmlns:o="urn:schemas-microsoft-com:office:office" xmlns:oel="http://schemas.microsoft.com/office/2019/extlst" xmlns:r="http://schemas.openxmlformats.org/officeDocument/2006/relationships" xmlns:m="http://schemas.openxmlformats.org/officeDocument/2006/math" xmlns:v="urn:schemas-microsoft-com:vml" xmlns:wp14="http://schemas.microsoft.com/office/word/2010/wordprocessingDrawing" xmlns:wp="http://schemas.openxmlformats.org/drawingml/2006/wordprocessingDrawing" xmlns:w10="urn:schemas-microsoft-com:office:word" xmlns:w="http://schemas.openxmlformats.org/wordprocessingml/2006/main" xmlns:w14="http://schemas.microsoft.com/office/word/2010/wordml" xmlns:w15="http://schemas.microsoft.com/office/word/2012/wordml" xmlns:w16cex="http://schemas.microsoft.com/office/word/2018/wordml/cex" xmlns:w16cid="http://schemas.microsoft.com/office/word/2016/wordml/cid" xmlns:w16="http://schemas.microsoft.com/office/word/2018/wordml" xmlns:w16du="http://schemas.microsoft.com/office/word/2023/wordml/word16du" xmlns:w16sdtdh="http://schemas.microsoft.com/office/word/2020/wordml/sdtdatahash" xmlns:w16se="http://schemas.microsoft.com/office/word/2015/wordml/symex" xmlns:wpg="http://schemas.microsoft.com/office/word/2010/wordprocessingGroup" xmlns:wpi="http://schemas.microsoft.com/office/word/2010/wordprocessingInk" xmlns:wne="http://schemas.microsoft.com/office/word/2006/wordml" xmlns:wps="http://schemas.microsoft.com/office/word/2010/wordprocessingShape" mc:Ignorable="w14 w15 w16se w16cid w16 w16cex w16sdtdh w16du wp14">
+<w:ftr xmlns:wpc="http://schemas.microsoft.com/office/word/2010/wordprocessingCanvas" xmlns:cx="http://schemas.microsoft.com/office/drawing/2014/chartex" xmlns:cx1="http://schemas.microsoft.com/office/drawing/2015/9/8/chartex" xmlns:cx2="http://schemas.microsoft.com/office/drawing/2015/10/21/chartex" xmlns:cx3="http://schemas.microsoft.com/office/drawing/2016/5/9/chartex" xmlns:cx4="http://schemas.microsoft.com/office/drawing/2016/5/10/chartex" xmlns:cx5="http://schemas.microsoft.com/office/drawing/2016/5/11/chartex" xmlns:cx6="http://schemas.microsoft.com/office/drawing/2016/5/12/chartex" xmlns:cx7="http://schemas.microsoft.com/office/drawing/2016/5/13/chartex" xmlns:cx8="http://schemas.microsoft.com/office/drawing/2016/5/14/chartex" xmlns:mc="http://schemas.openxmlformats.org/markup-compatibility/2006" xmlns:aink="http://schemas.microsoft.com/office/drawing/2016/ink" xmlns:am3d="http://schemas.microsoft.com/office/drawing/2017/model3d" xmlns:o="urn:schemas-microsoft-com:office:office" xmlns:oel="http://schemas.microsoft.com/office/2019/extlst" xmlns:r="http://schemas.openxmlformats.org/officeDocument/2006/relationships" xmlns:m="http://schemas.openxmlformats.org/officeDocument/2006/math" xmlns:v="urn:schemas-microsoft-com:vml" xmlns:wp14="http://schemas.microsoft.com/office/word/2010/wordprocessingDrawing" xmlns:wp="http://schemas.openxmlformats.org/drawingml/2006/wordprocessingDrawing" xmlns:w10="urn:schemas-microsoft-com:office:word" xmlns:w="http://schemas.openxmlformats.org/wordprocessingml/2006/main" xmlns:w14="http://schemas.microsoft.com/office/word/2010/wordml" xmlns:w15="http://schemas.microsoft.com/office/word/2012/wordml" xmlns:w16cex="http://schemas.microsoft.com/office/word/2018/wordml/cex" xmlns:w16cid="http://schemas.microsoft.com/office/word/2016/wordml/cid" xmlns:w16="http://schemas.microsoft.com/office/word/2018/wordml" xmlns:w16du="http://schemas.microsoft.com/office/word/2023/wordml/word16du" xmlns:w16sdtdh="http://schemas.microsoft.com/office/word/2020/wordml/sdtdatahash" xmlns:w16sdtfl="http://schemas.microsoft.com/office/word/2024/wordml/sdtformatlock" xmlns:w16se="http://schemas.microsoft.com/office/word/2015/wordml/symex" xmlns:wpg="http://schemas.microsoft.com/office/word/2010/wordprocessingGroup" xmlns:wpi="http://schemas.microsoft.com/office/word/2010/wordprocessingInk" xmlns:wne="http://schemas.microsoft.com/office/word/2006/wordml" xmlns:wps="http://schemas.microsoft.com/office/word/2010/wordprocessingShape" mc:Ignorable="w14 w15 w16se w16cid w16 w16cex w16sdtdh w16sdtfl w16du wp14">
   <w:p>
     <w:pPr>
       <w:pStyle w:val="Footer"/>
@@ -6062,7 +6038,7 @@
 </file>
 
 <file path=word/footnotes.xml><?xml version="1.0" encoding="utf-8"?>
-<w:footnotes xmlns:wpc="http://schemas.microsoft.com/office/word/2010/wordprocessingCanvas" xmlns:cx="http://schemas.microsoft.com/office/drawing/2014/chartex" xmlns:cx1="http://schemas.microsoft.com/office/drawing/2015/9/8/chartex" xmlns:cx2="http://schemas.microsoft.com/office/drawing/2015/10/21/chartex" xmlns:cx3="http://schemas.microsoft.com/office/drawing/2016/5/9/chartex" xmlns:cx4="http://schemas.microsoft.com/office/drawing/2016/5/10/chartex" xmlns:cx5="http://schemas.microsoft.com/office/drawing/2016/5/11/chartex" xmlns:cx6="http://schemas.microsoft.com/office/drawing/2016/5/12/chartex" xmlns:cx7="http://schemas.microsoft.com/office/drawing/2016/5/13/chartex" xmlns:cx8="http://schemas.microsoft.com/office/drawing/2016/5/14/chartex" xmlns:mc="http://schemas.openxmlformats.org/markup-compatibility/2006" xmlns:aink="http://schemas.microsoft.com/office/drawing/2016/ink" xmlns:am3d="http://schemas.microsoft.com/office/drawing/2017/model3d" xmlns:o="urn:schemas-microsoft-com:office:office" xmlns:oel="http://schemas.microsoft.com/office/2019/extlst" xmlns:r="http://schemas.openxmlformats.org/officeDocument/2006/relationships" xmlns:m="http://schemas.openxmlformats.org/officeDocument/2006/math" xmlns:v="urn:schemas-microsoft-com:vml" xmlns:wp14="http://schemas.microsoft.com/office/word/2010/wordprocessingDrawing" xmlns:wp="http://schemas.openxmlformats.org/drawingml/2006/wordprocessingDrawing" xmlns:w10="urn:schemas-microsoft-com:office:word" xmlns:w="http://schemas.openxmlformats.org/wordprocessingml/2006/main" xmlns:w14="http://schemas.microsoft.com/office/word/2010/wordml" xmlns:w15="http://schemas.microsoft.com/office/word/2012/wordml" xmlns:w16cex="http://schemas.microsoft.com/office/word/2018/wordml/cex" xmlns:w16cid="http://schemas.microsoft.com/office/word/2016/wordml/cid" xmlns:w16="http://schemas.microsoft.com/office/word/2018/wordml" xmlns:w16du="http://schemas.microsoft.com/office/word/2023/wordml/word16du" xmlns:w16sdtdh="http://schemas.microsoft.com/office/word/2020/wordml/sdtdatahash" xmlns:w16se="http://schemas.microsoft.com/office/word/2015/wordml/symex" xmlns:wpg="http://schemas.microsoft.com/office/word/2010/wordprocessingGroup" xmlns:wpi="http://schemas.microsoft.com/office/word/2010/wordprocessingInk" xmlns:wne="http://schemas.microsoft.com/office/word/2006/wordml" xmlns:wps="http://schemas.microsoft.com/office/word/2010/wordprocessingShape" mc:Ignorable="w14 w15 w16se w16cid w16 w16cex w16sdtdh w16du wp14">
+<w:footnotes xmlns:wpc="http://schemas.microsoft.com/office/word/2010/wordprocessingCanvas" xmlns:cx="http://schemas.microsoft.com/office/drawing/2014/chartex" xmlns:cx1="http://schemas.microsoft.com/office/drawing/2015/9/8/chartex" xmlns:cx2="http://schemas.microsoft.com/office/drawing/2015/10/21/chartex" xmlns:cx3="http://schemas.microsoft.com/office/drawing/2016/5/9/chartex" xmlns:cx4="http://schemas.microsoft.com/office/drawing/2016/5/10/chartex" xmlns:cx5="http://schemas.microsoft.com/office/drawing/2016/5/11/chartex" xmlns:cx6="http://schemas.microsoft.com/office/drawing/2016/5/12/chartex" xmlns:cx7="http://schemas.microsoft.com/office/drawing/2016/5/13/chartex" xmlns:cx8="http://schemas.microsoft.com/office/drawing/2016/5/14/chartex" xmlns:mc="http://schemas.openxmlformats.org/markup-compatibility/2006" xmlns:aink="http://schemas.microsoft.com/office/drawing/2016/ink" xmlns:am3d="http://schemas.microsoft.com/office/drawing/2017/model3d" xmlns:o="urn:schemas-microsoft-com:office:office" xmlns:oel="http://schemas.microsoft.com/office/2019/extlst" xmlns:r="http://schemas.openxmlformats.org/officeDocument/2006/relationships" xmlns:m="http://schemas.openxmlformats.org/officeDocument/2006/math" xmlns:v="urn:schemas-microsoft-com:vml" xmlns:wp14="http://schemas.microsoft.com/office/word/2010/wordprocessingDrawing" xmlns:wp="http://schemas.openxmlformats.org/drawingml/2006/wordprocessingDrawing" xmlns:w10="urn:schemas-microsoft-com:office:word" xmlns:w="http://schemas.openxmlformats.org/wordprocessingml/2006/main" xmlns:w14="http://schemas.microsoft.com/office/word/2010/wordml" xmlns:w15="http://schemas.microsoft.com/office/word/2012/wordml" xmlns:w16cex="http://schemas.microsoft.com/office/word/2018/wordml/cex" xmlns:w16cid="http://schemas.microsoft.com/office/word/2016/wordml/cid" xmlns:w16="http://schemas.microsoft.com/office/word/2018/wordml" xmlns:w16du="http://schemas.microsoft.com/office/word/2023/wordml/word16du" xmlns:w16sdtdh="http://schemas.microsoft.com/office/word/2020/wordml/sdtdatahash" xmlns:w16sdtfl="http://schemas.microsoft.com/office/word/2024/wordml/sdtformatlock" xmlns:w16se="http://schemas.microsoft.com/office/word/2015/wordml/symex" xmlns:wpg="http://schemas.microsoft.com/office/word/2010/wordprocessingGroup" xmlns:wpi="http://schemas.microsoft.com/office/word/2010/wordprocessingInk" xmlns:wne="http://schemas.microsoft.com/office/word/2006/wordml" xmlns:wps="http://schemas.microsoft.com/office/word/2010/wordprocessingShape" mc:Ignorable="w14 w15 w16se w16cid w16 w16cex w16sdtdh w16sdtfl w16du wp14">
   <w:footnote w:type="separator" w:id="-1">
     <w:p>
       <w:pPr>
@@ -6087,7 +6063,7 @@
 </file>
 
 <file path=word/header1.xml><?xml version="1.0" encoding="utf-8"?>
-<w:hdr xmlns:wpc="http://schemas.microsoft.com/office/word/2010/wordprocessingCanvas" xmlns:cx="http://schemas.microsoft.com/office/drawing/2014/chartex" xmlns:cx1="http://schemas.microsoft.com/office/drawing/2015/9/8/chartex" xmlns:cx2="http://schemas.microsoft.com/office/drawing/2015/10/21/chartex" xmlns:cx3="http://schemas.microsoft.com/office/drawing/2016/5/9/chartex" xmlns:cx4="http://schemas.microsoft.com/office/drawing/2016/5/10/chartex" xmlns:cx5="http://schemas.microsoft.com/office/drawing/2016/5/11/chartex" xmlns:cx6="http://schemas.microsoft.com/office/drawing/2016/5/12/chartex" xmlns:cx7="http://schemas.microsoft.com/office/drawing/2016/5/13/chartex" xmlns:cx8="http://schemas.microsoft.com/office/drawing/2016/5/14/chartex" xmlns:mc="http://schemas.openxmlformats.org/markup-compatibility/2006" xmlns:aink="http://schemas.microsoft.com/office/drawing/2016/ink" xmlns:am3d="http://schemas.microsoft.com/office/drawing/2017/model3d" xmlns:o="urn:schemas-microsoft-com:office:office" xmlns:oel="http://schemas.microsoft.com/office/2019/extlst" xmlns:r="http://schemas.openxmlformats.org/officeDocument/2006/relationships" xmlns:m="http://schemas.openxmlformats.org/officeDocument/2006/math" xmlns:v="urn:schemas-microsoft-com:vml" xmlns:wp14="http://schemas.microsoft.com/office/word/2010/wordprocessingDrawing" xmlns:wp="http://schemas.openxmlformats.org/drawingml/2006/wordprocessingDrawing" xmlns:w10="urn:schemas-microsoft-com:office:word" xmlns:w="http://schemas.openxmlformats.org/wordprocessingml/2006/main" xmlns:w14="http://schemas.microsoft.com/office/word/2010/wordml" xmlns:w15="http://schemas.microsoft.com/office/word/2012/wordml" xmlns:w16cex="http://schemas.microsoft.com/office/word/2018/wordml/cex" xmlns:w16cid="http://schemas.microsoft.com/office/word/2016/wordml/cid" xmlns:w16="http://schemas.microsoft.com/office/word/2018/wordml" xmlns:w16du="http://schemas.microsoft.com/office/word/2023/wordml/word16du" xmlns:w16sdtdh="http://schemas.microsoft.com/office/word/2020/wordml/sdtdatahash" xmlns:w16se="http://schemas.microsoft.com/office/word/2015/wordml/symex" xmlns:wpg="http://schemas.microsoft.com/office/word/2010/wordprocessingGroup" xmlns:wpi="http://schemas.microsoft.com/office/word/2010/wordprocessingInk" xmlns:wne="http://schemas.microsoft.com/office/word/2006/wordml" xmlns:wps="http://schemas.microsoft.com/office/word/2010/wordprocessingShape" mc:Ignorable="w14 w15 w16se w16cid w16 w16cex w16sdtdh w16du wp14">
+<w:hdr xmlns:wpc="http://schemas.microsoft.com/office/word/2010/wordprocessingCanvas" xmlns:cx="http://schemas.microsoft.com/office/drawing/2014/chartex" xmlns:cx1="http://schemas.microsoft.com/office/drawing/2015/9/8/chartex" xmlns:cx2="http://schemas.microsoft.com/office/drawing/2015/10/21/chartex" xmlns:cx3="http://schemas.microsoft.com/office/drawing/2016/5/9/chartex" xmlns:cx4="http://schemas.microsoft.com/office/drawing/2016/5/10/chartex" xmlns:cx5="http://schemas.microsoft.com/office/drawing/2016/5/11/chartex" xmlns:cx6="http://schemas.microsoft.com/office/drawing/2016/5/12/chartex" xmlns:cx7="http://schemas.microsoft.com/office/drawing/2016/5/13/chartex" xmlns:cx8="http://schemas.microsoft.com/office/drawing/2016/5/14/chartex" xmlns:mc="http://schemas.openxmlformats.org/markup-compatibility/2006" xmlns:aink="http://schemas.microsoft.com/office/drawing/2016/ink" xmlns:am3d="http://schemas.microsoft.com/office/drawing/2017/model3d" xmlns:o="urn:schemas-microsoft-com:office:office" xmlns:oel="http://schemas.microsoft.com/office/2019/extlst" xmlns:r="http://schemas.openxmlformats.org/officeDocument/2006/relationships" xmlns:m="http://schemas.openxmlformats.org/officeDocument/2006/math" xmlns:v="urn:schemas-microsoft-com:vml" xmlns:wp14="http://schemas.microsoft.com/office/word/2010/wordprocessingDrawing" xmlns:wp="http://schemas.openxmlformats.org/drawingml/2006/wordprocessingDrawing" xmlns:w10="urn:schemas-microsoft-com:office:word" xmlns:w="http://schemas.openxmlformats.org/wordprocessingml/2006/main" xmlns:w14="http://schemas.microsoft.com/office/word/2010/wordml" xmlns:w15="http://schemas.microsoft.com/office/word/2012/wordml" xmlns:w16cex="http://schemas.microsoft.com/office/word/2018/wordml/cex" xmlns:w16cid="http://schemas.microsoft.com/office/word/2016/wordml/cid" xmlns:w16="http://schemas.microsoft.com/office/word/2018/wordml" xmlns:w16du="http://schemas.microsoft.com/office/word/2023/wordml/word16du" xmlns:w16sdtdh="http://schemas.microsoft.com/office/word/2020/wordml/sdtdatahash" xmlns:w16sdtfl="http://schemas.microsoft.com/office/word/2024/wordml/sdtformatlock" xmlns:w16se="http://schemas.microsoft.com/office/word/2015/wordml/symex" xmlns:wpg="http://schemas.microsoft.com/office/word/2010/wordprocessingGroup" xmlns:wpi="http://schemas.microsoft.com/office/word/2010/wordprocessingInk" xmlns:wne="http://schemas.microsoft.com/office/word/2006/wordml" xmlns:wps="http://schemas.microsoft.com/office/word/2010/wordprocessingShape" mc:Ignorable="w14 w15 w16se w16cid w16 w16cex w16sdtdh w16sdtfl w16du wp14">
   <w:p>
     <w:pPr>
       <w:pStyle w:val="Header"/>
@@ -6098,7 +6074,7 @@
 </file>
 
 <file path=word/numbering.xml><?xml version="1.0" encoding="utf-8"?>
-<w:numbering xmlns:wpc="http://schemas.microsoft.com/office/word/2010/wordprocessingCanvas" xmlns:cx="http://schemas.microsoft.com/office/drawing/2014/chartex" xmlns:cx1="http://schemas.microsoft.com/office/drawing/2015/9/8/chartex" xmlns:cx2="http://schemas.microsoft.com/office/drawing/2015/10/21/chartex" xmlns:cx3="http://schemas.microsoft.com/office/drawing/2016/5/9/chartex" xmlns:cx4="http://schemas.microsoft.com/office/drawing/2016/5/10/chartex" xmlns:cx5="http://schemas.microsoft.com/office/drawing/2016/5/11/chartex" xmlns:cx6="http://schemas.microsoft.com/office/drawing/2016/5/12/chartex" xmlns:cx7="http://schemas.microsoft.com/office/drawing/2016/5/13/chartex" xmlns:cx8="http://schemas.microsoft.com/office/drawing/2016/5/14/chartex" xmlns:mc="http://schemas.openxmlformats.org/markup-compatibility/2006" xmlns:aink="http://schemas.microsoft.com/office/drawing/2016/ink" xmlns:am3d="http://schemas.microsoft.com/office/drawing/2017/model3d" xmlns:o="urn:schemas-microsoft-com:office:office" xmlns:oel="http://schemas.microsoft.com/office/2019/extlst" xmlns:r="http://schemas.openxmlformats.org/officeDocument/2006/relationships" xmlns:m="http://schemas.openxmlformats.org/officeDocument/2006/math" xmlns:v="urn:schemas-microsoft-com:vml" xmlns:wp14="http://schemas.microsoft.com/office/word/2010/wordprocessingDrawing" xmlns:wp="http://schemas.openxmlformats.org/drawingml/2006/wordprocessingDrawing" xmlns:w10="urn:schemas-microsoft-com:office:word" xmlns:w="http://schemas.openxmlformats.org/wordprocessingml/2006/main" xmlns:w14="http://schemas.microsoft.com/office/word/2010/wordml" xmlns:w15="http://schemas.microsoft.com/office/word/2012/wordml" xmlns:w16cex="http://schemas.microsoft.com/office/word/2018/wordml/cex" xmlns:w16cid="http://schemas.microsoft.com/office/word/2016/wordml/cid" xmlns:w16="http://schemas.microsoft.com/office/word/2018/wordml" xmlns:w16du="http://schemas.microsoft.com/office/word/2023/wordml/word16du" xmlns:w16sdtdh="http://schemas.microsoft.com/office/word/2020/wordml/sdtdatahash" xmlns:w16se="http://schemas.microsoft.com/office/word/2015/wordml/symex" xmlns:wpg="http://schemas.microsoft.com/office/word/2010/wordprocessingGroup" xmlns:wpi="http://schemas.microsoft.com/office/word/2010/wordprocessingInk" xmlns:wne="http://schemas.microsoft.com/office/word/2006/wordml" xmlns:wps="http://schemas.microsoft.com/office/word/2010/wordprocessingShape" mc:Ignorable="w14 w15 w16se w16cid w16 w16cex w16sdtdh w16du wp14">
+<w:numbering xmlns:wpc="http://schemas.microsoft.com/office/word/2010/wordprocessingCanvas" xmlns:cx="http://schemas.microsoft.com/office/drawing/2014/chartex" xmlns:cx1="http://schemas.microsoft.com/office/drawing/2015/9/8/chartex" xmlns:cx2="http://schemas.microsoft.com/office/drawing/2015/10/21/chartex" xmlns:cx3="http://schemas.microsoft.com/office/drawing/2016/5/9/chartex" xmlns:cx4="http://schemas.microsoft.com/office/drawing/2016/5/10/chartex" xmlns:cx5="http://schemas.microsoft.com/office/drawing/2016/5/11/chartex" xmlns:cx6="http://schemas.microsoft.com/office/drawing/2016/5/12/chartex" xmlns:cx7="http://schemas.microsoft.com/office/drawing/2016/5/13/chartex" xmlns:cx8="http://schemas.microsoft.com/office/drawing/2016/5/14/chartex" xmlns:mc="http://schemas.openxmlformats.org/markup-compatibility/2006" xmlns:aink="http://schemas.microsoft.com/office/drawing/2016/ink" xmlns:am3d="http://schemas.microsoft.com/office/drawing/2017/model3d" xmlns:o="urn:schemas-microsoft-com:office:office" xmlns:oel="http://schemas.microsoft.com/office/2019/extlst" xmlns:r="http://schemas.openxmlformats.org/officeDocument/2006/relationships" xmlns:m="http://schemas.openxmlformats.org/officeDocument/2006/math" xmlns:v="urn:schemas-microsoft-com:vml" xmlns:wp14="http://schemas.microsoft.com/office/word/2010/wordprocessingDrawing" xmlns:wp="http://schemas.openxmlformats.org/drawingml/2006/wordprocessingDrawing" xmlns:w10="urn:schemas-microsoft-com:office:word" xmlns:w="http://schemas.openxmlformats.org/wordprocessingml/2006/main" xmlns:w14="http://schemas.microsoft.com/office/word/2010/wordml" xmlns:w15="http://schemas.microsoft.com/office/word/2012/wordml" xmlns:w16cex="http://schemas.microsoft.com/office/word/2018/wordml/cex" xmlns:w16cid="http://schemas.microsoft.com/office/word/2016/wordml/cid" xmlns:w16="http://schemas.microsoft.com/office/word/2018/wordml" xmlns:w16du="http://schemas.microsoft.com/office/word/2023/wordml/word16du" xmlns:w16sdtdh="http://schemas.microsoft.com/office/word/2020/wordml/sdtdatahash" xmlns:w16sdtfl="http://schemas.microsoft.com/office/word/2024/wordml/sdtformatlock" xmlns:w16se="http://schemas.microsoft.com/office/word/2015/wordml/symex" xmlns:wpg="http://schemas.microsoft.com/office/word/2010/wordprocessingGroup" xmlns:wpi="http://schemas.microsoft.com/office/word/2010/wordprocessingInk" xmlns:wne="http://schemas.microsoft.com/office/word/2006/wordml" xmlns:wps="http://schemas.microsoft.com/office/word/2010/wordprocessingShape" mc:Ignorable="w14 w15 w16se w16cid w16 w16cex w16sdtdh w16sdtfl w16du wp14">
   <w:abstractNum w:abstractNumId="0" w15:restartNumberingAfterBreak="0">
     <w:nsid w:val="04E60920"/>
     <w:multiLevelType w:val="hybridMultilevel"/>
@@ -6541,7 +6517,7 @@
       <w:lvlText w:val="%1."/>
       <w:lvlJc w:val="left"/>
       <w:pPr>
-        <w:ind w:left="360" w:hanging="360"/>
+        <w:ind w:left="1635" w:hanging="360"/>
       </w:pPr>
     </w:lvl>
     <w:lvl w:ilvl="1" w:tplc="04090019" w:tentative="1">
@@ -10682,7 +10658,7 @@
 </file>
 
 <file path=word/styles.xml><?xml version="1.0" encoding="utf-8"?>
-<w:styles xmlns:mc="http://schemas.openxmlformats.org/markup-compatibility/2006" xmlns:r="http://schemas.openxmlformats.org/officeDocument/2006/relationships" xmlns:w="http://schemas.openxmlformats.org/wordprocessingml/2006/main" xmlns:w14="http://schemas.microsoft.com/office/word/2010/wordml" xmlns:w15="http://schemas.microsoft.com/office/word/2012/wordml" xmlns:w16cex="http://schemas.microsoft.com/office/word/2018/wordml/cex" xmlns:w16cid="http://schemas.microsoft.com/office/word/2016/wordml/cid" xmlns:w16="http://schemas.microsoft.com/office/word/2018/wordml" xmlns:w16du="http://schemas.microsoft.com/office/word/2023/wordml/word16du" xmlns:w16sdtdh="http://schemas.microsoft.com/office/word/2020/wordml/sdtdatahash" xmlns:w16se="http://schemas.microsoft.com/office/word/2015/wordml/symex" mc:Ignorable="w14 w15 w16se w16cid w16 w16cex w16sdtdh w16du">
+<w:styles xmlns:mc="http://schemas.openxmlformats.org/markup-compatibility/2006" xmlns:r="http://schemas.openxmlformats.org/officeDocument/2006/relationships" xmlns:w="http://schemas.openxmlformats.org/wordprocessingml/2006/main" xmlns:w14="http://schemas.microsoft.com/office/word/2010/wordml" xmlns:w15="http://schemas.microsoft.com/office/word/2012/wordml" xmlns:w16cex="http://schemas.microsoft.com/office/word/2018/wordml/cex" xmlns:w16cid="http://schemas.microsoft.com/office/word/2016/wordml/cid" xmlns:w16="http://schemas.microsoft.com/office/word/2018/wordml" xmlns:w16du="http://schemas.microsoft.com/office/word/2023/wordml/word16du" xmlns:w16sdtdh="http://schemas.microsoft.com/office/word/2020/wordml/sdtdatahash" xmlns:w16sdtfl="http://schemas.microsoft.com/office/word/2024/wordml/sdtformatlock" xmlns:w16se="http://schemas.microsoft.com/office/word/2015/wordml/symex" mc:Ignorable="w14 w15 w16se w16cid w16 w16cex w16sdtdh w16sdtfl w16du">
   <w:docDefaults>
     <w:rPrDefault>
       <w:rPr>
@@ -11121,6 +11097,7 @@
         <w:numId w:val="11"/>
       </w:numPr>
       <w:spacing w:before="200" w:after="40"/>
+      <w:ind w:left="360"/>
       <w:outlineLvl w:val="1"/>
     </w:pPr>
     <w:rPr>

</xml_diff>